<commit_message>
Add engineer lead experience
</commit_message>
<xml_diff>
--- a/Resume.docx
+++ b/Resume.docx
@@ -1,10 +1,11 @@
 
 <file path=word/document.xml><?xml version="1.0" encoding="utf-8"?>
-<w:document xmlns:wpc="http://schemas.microsoft.com/office/word/2010/wordprocessingCanvas" xmlns:cx="http://schemas.microsoft.com/office/drawing/2014/chartex" xmlns:cx1="http://schemas.microsoft.com/office/drawing/2015/9/8/chartex" xmlns:cx2="http://schemas.microsoft.com/office/drawing/2015/10/21/chartex" xmlns:cx3="http://schemas.microsoft.com/office/drawing/2016/5/9/chartex" xmlns:cx4="http://schemas.microsoft.com/office/drawing/2016/5/10/chartex" xmlns:cx5="http://schemas.microsoft.com/office/drawing/2016/5/11/chartex" xmlns:cx6="http://schemas.microsoft.com/office/drawing/2016/5/12/chartex" xmlns:cx7="http://schemas.microsoft.com/office/drawing/2016/5/13/chartex" xmlns:cx8="http://schemas.microsoft.com/office/drawing/2016/5/14/chartex" xmlns:mc="http://schemas.openxmlformats.org/markup-compatibility/2006" xmlns:aink="http://schemas.microsoft.com/office/drawing/2016/ink" xmlns:am3d="http://schemas.microsoft.com/office/drawing/2017/model3d" xmlns:o="urn:schemas-microsoft-com:office:office" xmlns:r="http://schemas.openxmlformats.org/officeDocument/2006/relationships" xmlns:m="http://schemas.openxmlformats.org/officeDocument/2006/math" xmlns:v="urn:schemas-microsoft-com:vml" xmlns:wp14="http://schemas.microsoft.com/office/word/2010/wordprocessingDrawing" xmlns:wp="http://schemas.openxmlformats.org/drawingml/2006/wordprocessingDrawing" xmlns:w10="urn:schemas-microsoft-com:office:word" xmlns:w="http://schemas.openxmlformats.org/wordprocessingml/2006/main" xmlns:w14="http://schemas.microsoft.com/office/word/2010/wordml" xmlns:w15="http://schemas.microsoft.com/office/word/2012/wordml" xmlns:w16cex="http://schemas.microsoft.com/office/word/2018/wordml/cex" xmlns:w16cid="http://schemas.microsoft.com/office/word/2016/wordml/cid" xmlns:w16="http://schemas.microsoft.com/office/word/2018/wordml" xmlns:w16se="http://schemas.microsoft.com/office/word/2015/wordml/symex" xmlns:wpg="http://schemas.microsoft.com/office/word/2010/wordprocessingGroup" xmlns:wpi="http://schemas.microsoft.com/office/word/2010/wordprocessingInk" xmlns:wne="http://schemas.microsoft.com/office/word/2006/wordml" xmlns:wps="http://schemas.microsoft.com/office/word/2010/wordprocessingShape" mc:Ignorable="w14 w15 w16se w16cid w16 w16cex wp14">
+<w:document xmlns:wpc="http://schemas.microsoft.com/office/word/2010/wordprocessingCanvas" xmlns:cx="http://schemas.microsoft.com/office/drawing/2014/chartex" xmlns:cx1="http://schemas.microsoft.com/office/drawing/2015/9/8/chartex" xmlns:cx2="http://schemas.microsoft.com/office/drawing/2015/10/21/chartex" xmlns:cx3="http://schemas.microsoft.com/office/drawing/2016/5/9/chartex" xmlns:cx4="http://schemas.microsoft.com/office/drawing/2016/5/10/chartex" xmlns:cx5="http://schemas.microsoft.com/office/drawing/2016/5/11/chartex" xmlns:cx6="http://schemas.microsoft.com/office/drawing/2016/5/12/chartex" xmlns:cx7="http://schemas.microsoft.com/office/drawing/2016/5/13/chartex" xmlns:cx8="http://schemas.microsoft.com/office/drawing/2016/5/14/chartex" xmlns:mc="http://schemas.openxmlformats.org/markup-compatibility/2006" xmlns:aink="http://schemas.microsoft.com/office/drawing/2016/ink" xmlns:am3d="http://schemas.microsoft.com/office/drawing/2017/model3d" xmlns:o="urn:schemas-microsoft-com:office:office" xmlns:r="http://schemas.openxmlformats.org/officeDocument/2006/relationships" xmlns:m="http://schemas.openxmlformats.org/officeDocument/2006/math" xmlns:v="urn:schemas-microsoft-com:vml" xmlns:wp14="http://schemas.microsoft.com/office/word/2010/wordprocessingDrawing" xmlns:wp="http://schemas.openxmlformats.org/drawingml/2006/wordprocessingDrawing" xmlns:w10="urn:schemas-microsoft-com:office:word" xmlns:w="http://schemas.openxmlformats.org/wordprocessingml/2006/main" xmlns:w14="http://schemas.microsoft.com/office/word/2010/wordml" xmlns:w15="http://schemas.microsoft.com/office/word/2012/wordml" xmlns:w16cex="http://schemas.microsoft.com/office/word/2018/wordml/cex" xmlns:w16cid="http://schemas.microsoft.com/office/word/2016/wordml/cid" xmlns:w16="http://schemas.microsoft.com/office/word/2018/wordml" xmlns:w16sdtdh="http://schemas.microsoft.com/office/word/2020/wordml/sdtdatahash" xmlns:w16se="http://schemas.microsoft.com/office/word/2015/wordml/symex" xmlns:wpg="http://schemas.microsoft.com/office/word/2010/wordprocessingGroup" xmlns:wpi="http://schemas.microsoft.com/office/word/2010/wordprocessingInk" xmlns:wne="http://schemas.microsoft.com/office/word/2006/wordml" xmlns:wps="http://schemas.microsoft.com/office/word/2010/wordprocessingShape" mc:Ignorable="w14 w15 w16se w16cid w16 w16cex w16sdtdh wp14">
   <w:body>
     <w:p>
       <w:pPr>
         <w:pStyle w:val="Title"/>
+        <w:ind w:left="720" w:hanging="720"/>
       </w:pPr>
       <w:r>
         <w:t>Emmett N. Young</w:t>
@@ -265,7 +266,19 @@
               <w:t xml:space="preserve"> Spock,</w:t>
             </w:r>
             <w:r>
-              <w:t xml:space="preserve"> Spring Boot, REST, Bean Validation, JPA/Hibernate, MySQL, Postgres, MongoDB, Kafka Connect, Elasticsearch, Kubernetes, Microservices</w:t>
+              <w:t xml:space="preserve"> Spring Boot, REST</w:t>
+            </w:r>
+            <w:r>
+              <w:t xml:space="preserve"> API</w:t>
+            </w:r>
+            <w:r>
+              <w:t xml:space="preserve">, Bean Validation, JPA/Hibernate, MySQL, Postgres, MongoDB, Elasticsearch, </w:t>
+            </w:r>
+            <w:r>
+              <w:t xml:space="preserve">Kafka Connect, </w:t>
+            </w:r>
+            <w:r>
+              <w:t>Kubernetes, Microservices</w:t>
             </w:r>
             <w:r>
               <w:t>, Clean Architecture</w:t>
@@ -312,8 +325,13 @@
             </w:tcBorders>
           </w:tcPr>
           <w:p>
-            <w:r>
-              <w:t>Javascript, Typescript, React, Ant Design, Redux, Angular, HTML, CSS</w:t>
+            <w:proofErr w:type="spellStart"/>
+            <w:r>
+              <w:t>Javascript</w:t>
+            </w:r>
+            <w:proofErr w:type="spellEnd"/>
+            <w:r>
+              <w:t>, Typescript, React, Ant Design, Redux, Angular, HTML, CSS</w:t>
             </w:r>
           </w:p>
         </w:tc>
@@ -374,6 +392,647 @@
       </w:r>
       <w:r>
         <w:t>t</w:t>
+      </w:r>
+    </w:p>
+    <w:tbl>
+      <w:tblPr>
+        <w:tblStyle w:val="TableGrid"/>
+        <w:tblW w:w="0" w:type="auto"/>
+        <w:tblBorders>
+          <w:top w:val="none" w:sz="0" w:space="0" w:color="auto"/>
+          <w:left w:val="none" w:sz="0" w:space="0" w:color="auto"/>
+          <w:bottom w:val="none" w:sz="0" w:space="0" w:color="auto"/>
+          <w:right w:val="none" w:sz="0" w:space="0" w:color="auto"/>
+          <w:insideH w:val="none" w:sz="0" w:space="0" w:color="auto"/>
+          <w:insideV w:val="none" w:sz="0" w:space="0" w:color="auto"/>
+        </w:tblBorders>
+        <w:tblLook w:val="04A0" w:firstRow="1" w:lastRow="0" w:firstColumn="1" w:lastColumn="0" w:noHBand="0" w:noVBand="1"/>
+      </w:tblPr>
+      <w:tblGrid>
+        <w:gridCol w:w="2970"/>
+        <w:gridCol w:w="3240"/>
+        <w:gridCol w:w="3140"/>
+      </w:tblGrid>
+      <w:tr>
+        <w:tc>
+          <w:tcPr>
+            <w:tcW w:w="2970" w:type="dxa"/>
+          </w:tcPr>
+          <w:p>
+            <w:pPr>
+              <w:rPr>
+                <w:rStyle w:val="Strong"/>
+              </w:rPr>
+            </w:pPr>
+            <w:r>
+              <w:rPr>
+                <w:rStyle w:val="Strong"/>
+              </w:rPr>
+              <w:t>Software Engineer</w:t>
+            </w:r>
+          </w:p>
+        </w:tc>
+        <w:tc>
+          <w:tcPr>
+            <w:tcW w:w="3240" w:type="dxa"/>
+          </w:tcPr>
+          <w:p>
+            <w:pPr>
+              <w:rPr>
+                <w:rStyle w:val="Strong"/>
+              </w:rPr>
+            </w:pPr>
+            <w:proofErr w:type="spellStart"/>
+            <w:r>
+              <w:rPr>
+                <w:rStyle w:val="Strong"/>
+              </w:rPr>
+              <w:t>ByteDance</w:t>
+            </w:r>
+            <w:proofErr w:type="spellEnd"/>
+            <w:r>
+              <w:rPr>
+                <w:rStyle w:val="Strong"/>
+              </w:rPr>
+              <w:t xml:space="preserve"> </w:t>
+            </w:r>
+            <w:r>
+              <w:rPr>
+                <w:rStyle w:val="Strong"/>
+              </w:rPr>
+              <w:t>(</w:t>
+            </w:r>
+            <w:proofErr w:type="spellStart"/>
+            <w:r>
+              <w:rPr>
+                <w:rStyle w:val="Strong"/>
+              </w:rPr>
+              <w:t>Tiktok</w:t>
+            </w:r>
+            <w:proofErr w:type="spellEnd"/>
+            <w:r>
+              <w:rPr>
+                <w:rStyle w:val="Strong"/>
+              </w:rPr>
+              <w:t>)</w:t>
+            </w:r>
+            <w:r>
+              <w:rPr>
+                <w:rStyle w:val="Strong"/>
+              </w:rPr>
+              <w:t xml:space="preserve"> Pte. Ltd.</w:t>
+            </w:r>
+          </w:p>
+        </w:tc>
+        <w:tc>
+          <w:tcPr>
+            <w:tcW w:w="3140" w:type="dxa"/>
+          </w:tcPr>
+          <w:p>
+            <w:pPr>
+              <w:rPr>
+                <w:rStyle w:val="Strong"/>
+              </w:rPr>
+            </w:pPr>
+            <w:r>
+              <w:rPr>
+                <w:rStyle w:val="Strong"/>
+              </w:rPr>
+              <w:t>Sep</w:t>
+            </w:r>
+            <w:r>
+              <w:rPr>
+                <w:rStyle w:val="Strong"/>
+              </w:rPr>
+              <w:t xml:space="preserve"> 2021 – </w:t>
+            </w:r>
+            <w:r>
+              <w:rPr>
+                <w:rStyle w:val="Strong"/>
+              </w:rPr>
+              <w:t>Present</w:t>
+            </w:r>
+          </w:p>
+        </w:tc>
+      </w:tr>
+    </w:tbl>
+    <w:p/>
+    <w:tbl>
+      <w:tblPr>
+        <w:tblStyle w:val="TableGrid"/>
+        <w:tblW w:w="0" w:type="auto"/>
+        <w:tblBorders>
+          <w:top w:val="none" w:sz="0" w:space="0" w:color="auto"/>
+          <w:left w:val="none" w:sz="0" w:space="0" w:color="auto"/>
+          <w:bottom w:val="none" w:sz="0" w:space="0" w:color="auto"/>
+          <w:right w:val="none" w:sz="0" w:space="0" w:color="auto"/>
+          <w:insideH w:val="none" w:sz="0" w:space="0" w:color="auto"/>
+          <w:insideV w:val="none" w:sz="0" w:space="0" w:color="auto"/>
+        </w:tblBorders>
+        <w:tblLook w:val="04A0" w:firstRow="1" w:lastRow="0" w:firstColumn="1" w:lastColumn="0" w:noHBand="0" w:noVBand="1"/>
+      </w:tblPr>
+      <w:tblGrid>
+        <w:gridCol w:w="3060"/>
+        <w:gridCol w:w="3150"/>
+        <w:gridCol w:w="3140"/>
+      </w:tblGrid>
+      <w:tr>
+        <w:tc>
+          <w:tcPr>
+            <w:tcW w:w="3060" w:type="dxa"/>
+          </w:tcPr>
+          <w:p>
+            <w:pPr>
+              <w:rPr>
+                <w:rStyle w:val="Strong"/>
+              </w:rPr>
+            </w:pPr>
+            <w:r>
+              <w:rPr>
+                <w:rStyle w:val="Strong"/>
+              </w:rPr>
+              <w:t>Engineer Lead</w:t>
+            </w:r>
+          </w:p>
+        </w:tc>
+        <w:tc>
+          <w:tcPr>
+            <w:tcW w:w="3150" w:type="dxa"/>
+          </w:tcPr>
+          <w:p>
+            <w:pPr>
+              <w:rPr>
+                <w:rStyle w:val="Strong"/>
+              </w:rPr>
+            </w:pPr>
+            <w:r>
+              <w:rPr>
+                <w:rStyle w:val="Strong"/>
+              </w:rPr>
+              <w:t>Rakuten Asia Pt</w:t>
+            </w:r>
+            <w:r>
+              <w:rPr>
+                <w:rStyle w:val="Strong"/>
+              </w:rPr>
+              <w:t>e</w:t>
+            </w:r>
+            <w:r>
+              <w:rPr>
+                <w:rStyle w:val="Strong"/>
+              </w:rPr>
+              <w:t>.</w:t>
+            </w:r>
+            <w:r>
+              <w:rPr>
+                <w:rStyle w:val="Strong"/>
+              </w:rPr>
+              <w:t xml:space="preserve"> Ltd</w:t>
+            </w:r>
+            <w:r>
+              <w:rPr>
+                <w:rStyle w:val="Strong"/>
+              </w:rPr>
+              <w:t>.</w:t>
+            </w:r>
+          </w:p>
+        </w:tc>
+        <w:tc>
+          <w:tcPr>
+            <w:tcW w:w="3140" w:type="dxa"/>
+          </w:tcPr>
+          <w:p>
+            <w:pPr>
+              <w:rPr>
+                <w:rStyle w:val="Strong"/>
+              </w:rPr>
+            </w:pPr>
+            <w:r>
+              <w:rPr>
+                <w:rStyle w:val="Strong"/>
+              </w:rPr>
+              <w:t>Jun 2021 – Sep 2021</w:t>
+            </w:r>
+          </w:p>
+        </w:tc>
+      </w:tr>
+    </w:tbl>
+    <w:p>
+      <w:pPr>
+        <w:pStyle w:val="ListParagraph"/>
+        <w:numPr>
+          <w:ilvl w:val="0"/>
+          <w:numId w:val="2"/>
+        </w:numPr>
+      </w:pPr>
+      <w:r>
+        <w:t>Increased the UI development resources from 2 to 5 by gradually involving and mentoring junior engineers while still meeting the project schedule.</w:t>
+      </w:r>
+    </w:p>
+    <w:p>
+      <w:pPr>
+        <w:pStyle w:val="ListParagraph"/>
+        <w:numPr>
+          <w:ilvl w:val="0"/>
+          <w:numId w:val="2"/>
+        </w:numPr>
+      </w:pPr>
+      <w:r>
+        <w:t>Eliminated delays from the dev</w:t>
+      </w:r>
+      <w:r>
+        <w:t>elopment</w:t>
+      </w:r>
+      <w:r>
+        <w:t xml:space="preserve"> team by </w:t>
+      </w:r>
+      <w:r>
+        <w:t xml:space="preserve">defining clear scope </w:t>
+      </w:r>
+      <w:r>
+        <w:t xml:space="preserve">and dependencies </w:t>
+      </w:r>
+      <w:r>
+        <w:t xml:space="preserve">for every task and prioritizing </w:t>
+      </w:r>
+      <w:r>
+        <w:t>based on release schedule.</w:t>
+      </w:r>
+    </w:p>
+    <w:p>
+      <w:pPr>
+        <w:pStyle w:val="ListParagraph"/>
+        <w:numPr>
+          <w:ilvl w:val="0"/>
+          <w:numId w:val="2"/>
+        </w:numPr>
+      </w:pPr>
+      <w:r>
+        <w:t xml:space="preserve">Led one software release without any </w:t>
+      </w:r>
+      <w:r>
+        <w:t xml:space="preserve">deployment </w:t>
+      </w:r>
+      <w:r>
+        <w:t>issues in itself.</w:t>
+      </w:r>
+    </w:p>
+    <w:p>
+      <w:pPr>
+        <w:pStyle w:val="ListParagraph"/>
+        <w:numPr>
+          <w:ilvl w:val="0"/>
+          <w:numId w:val="2"/>
+        </w:numPr>
+      </w:pPr>
+      <w:r>
+        <w:t>Performed API and UI code reviews for all development tasks in the team.</w:t>
+      </w:r>
+    </w:p>
+    <w:p>
+      <w:pPr>
+        <w:rPr>
+          <w:b/>
+          <w:bCs/>
+        </w:rPr>
+      </w:pPr>
+    </w:p>
+    <w:tbl>
+      <w:tblPr>
+        <w:tblStyle w:val="TableGrid"/>
+        <w:tblW w:w="0" w:type="auto"/>
+        <w:tblBorders>
+          <w:top w:val="none" w:sz="0" w:space="0" w:color="auto"/>
+          <w:left w:val="none" w:sz="0" w:space="0" w:color="auto"/>
+          <w:bottom w:val="none" w:sz="0" w:space="0" w:color="auto"/>
+          <w:right w:val="none" w:sz="0" w:space="0" w:color="auto"/>
+          <w:insideH w:val="none" w:sz="0" w:space="0" w:color="auto"/>
+          <w:insideV w:val="none" w:sz="0" w:space="0" w:color="auto"/>
+        </w:tblBorders>
+        <w:tblLook w:val="04A0" w:firstRow="1" w:lastRow="0" w:firstColumn="1" w:lastColumn="0" w:noHBand="0" w:noVBand="1"/>
+      </w:tblPr>
+      <w:tblGrid>
+        <w:gridCol w:w="3060"/>
+        <w:gridCol w:w="3150"/>
+        <w:gridCol w:w="3140"/>
+      </w:tblGrid>
+      <w:tr>
+        <w:tc>
+          <w:tcPr>
+            <w:tcW w:w="3060" w:type="dxa"/>
+          </w:tcPr>
+          <w:p>
+            <w:pPr>
+              <w:rPr>
+                <w:rStyle w:val="Strong"/>
+              </w:rPr>
+            </w:pPr>
+            <w:r>
+              <w:rPr>
+                <w:rStyle w:val="Strong"/>
+              </w:rPr>
+              <w:t>Software Engineer</w:t>
+            </w:r>
+          </w:p>
+        </w:tc>
+        <w:tc>
+          <w:tcPr>
+            <w:tcW w:w="3150" w:type="dxa"/>
+          </w:tcPr>
+          <w:p>
+            <w:pPr>
+              <w:rPr>
+                <w:rStyle w:val="Strong"/>
+              </w:rPr>
+            </w:pPr>
+            <w:r>
+              <w:rPr>
+                <w:rStyle w:val="Strong"/>
+              </w:rPr>
+              <w:t>Rakuten Asia Pte. Ltd.</w:t>
+            </w:r>
+          </w:p>
+        </w:tc>
+        <w:tc>
+          <w:tcPr>
+            <w:tcW w:w="3140" w:type="dxa"/>
+          </w:tcPr>
+          <w:p>
+            <w:pPr>
+              <w:rPr>
+                <w:rStyle w:val="Strong"/>
+              </w:rPr>
+            </w:pPr>
+            <w:r>
+              <w:rPr>
+                <w:rStyle w:val="Strong"/>
+              </w:rPr>
+              <w:t xml:space="preserve">Aug 2019 – </w:t>
+            </w:r>
+            <w:r>
+              <w:rPr>
+                <w:rStyle w:val="Strong"/>
+              </w:rPr>
+              <w:t>May 2021</w:t>
+            </w:r>
+          </w:p>
+        </w:tc>
+      </w:tr>
+    </w:tbl>
+    <w:p>
+      <w:pPr>
+        <w:pStyle w:val="ListParagraph"/>
+        <w:numPr>
+          <w:ilvl w:val="0"/>
+          <w:numId w:val="2"/>
+        </w:numPr>
+      </w:pPr>
+      <w:r>
+        <w:t>Designed</w:t>
+      </w:r>
+      <w:r>
+        <w:t xml:space="preserve"> </w:t>
+      </w:r>
+      <w:r>
+        <w:t xml:space="preserve">and presented </w:t>
+      </w:r>
+      <w:r>
+        <w:t xml:space="preserve">the architecture </w:t>
+      </w:r>
+      <w:r>
+        <w:t xml:space="preserve">to achieve eventual consistency </w:t>
+      </w:r>
+      <w:r>
+        <w:t xml:space="preserve">between </w:t>
+      </w:r>
+      <w:r>
+        <w:t xml:space="preserve">two databases </w:t>
+      </w:r>
+      <w:r>
+        <w:t xml:space="preserve">to </w:t>
+      </w:r>
+      <w:r>
+        <w:t xml:space="preserve">the </w:t>
+      </w:r>
+      <w:r>
+        <w:t>architecture review team</w:t>
+      </w:r>
+      <w:r>
+        <w:t xml:space="preserve"> (Outbox Pattern</w:t>
+      </w:r>
+      <w:r>
+        <w:t>, Kafka</w:t>
+      </w:r>
+      <w:r>
+        <w:t>)</w:t>
+      </w:r>
+      <w:r>
+        <w:t>.</w:t>
+      </w:r>
+    </w:p>
+    <w:p>
+      <w:pPr>
+        <w:pStyle w:val="ListParagraph"/>
+        <w:numPr>
+          <w:ilvl w:val="0"/>
+          <w:numId w:val="2"/>
+        </w:numPr>
+      </w:pPr>
+      <w:r>
+        <w:t>Implemented 6 API endpoint</w:t>
+      </w:r>
+      <w:r>
+        <w:t>s</w:t>
+      </w:r>
+      <w:r>
+        <w:t xml:space="preserve"> using </w:t>
+      </w:r>
+      <w:r>
+        <w:t>outside-in</w:t>
+      </w:r>
+      <w:r>
+        <w:t xml:space="preserve"> TDD </w:t>
+      </w:r>
+      <w:r>
+        <w:t xml:space="preserve">where </w:t>
+      </w:r>
+      <w:r>
+        <w:t xml:space="preserve">PR </w:t>
+      </w:r>
+      <w:r>
+        <w:t xml:space="preserve">was approved </w:t>
+      </w:r>
+      <w:r>
+        <w:t xml:space="preserve">with zero </w:t>
+      </w:r>
+      <w:r>
+        <w:t xml:space="preserve">revisions </w:t>
+      </w:r>
+      <w:r>
+        <w:t>and no bugs</w:t>
+      </w:r>
+      <w:r>
+        <w:t xml:space="preserve"> </w:t>
+      </w:r>
+      <w:r>
+        <w:t xml:space="preserve">reported </w:t>
+      </w:r>
+      <w:r>
+        <w:t>(</w:t>
+      </w:r>
+      <w:r>
+        <w:t xml:space="preserve">Spring Boot, </w:t>
+      </w:r>
+      <w:r>
+        <w:t>Cucumber, JUnit5)</w:t>
+      </w:r>
+      <w:r>
+        <w:t>.</w:t>
+      </w:r>
+    </w:p>
+    <w:p>
+      <w:pPr>
+        <w:pStyle w:val="ListParagraph"/>
+        <w:numPr>
+          <w:ilvl w:val="0"/>
+          <w:numId w:val="2"/>
+        </w:numPr>
+      </w:pPr>
+      <w:r>
+        <w:t>Wrote</w:t>
+      </w:r>
+      <w:r>
+        <w:t xml:space="preserve"> our team’s test framework alone, inspired by </w:t>
+      </w:r>
+      <w:r>
+        <w:t xml:space="preserve">outside-in </w:t>
+      </w:r>
+      <w:r>
+        <w:t>TDD, to address the substandard test code quality</w:t>
+      </w:r>
+      <w:r>
+        <w:t xml:space="preserve">, improving </w:t>
+      </w:r>
+      <w:r>
+        <w:t>test suite performance by 600%.</w:t>
+      </w:r>
+    </w:p>
+    <w:p>
+      <w:pPr>
+        <w:pStyle w:val="ListParagraph"/>
+        <w:numPr>
+          <w:ilvl w:val="0"/>
+          <w:numId w:val="2"/>
+        </w:numPr>
+      </w:pPr>
+      <w:r>
+        <w:t xml:space="preserve">Setup two microservices with CI/CD pipelines for the team to </w:t>
+      </w:r>
+      <w:r>
+        <w:t xml:space="preserve">kickstart </w:t>
+      </w:r>
+      <w:r>
+        <w:t>parallel development work (Spring Boot, Jenkins).</w:t>
+      </w:r>
+    </w:p>
+    <w:p>
+      <w:pPr>
+        <w:pStyle w:val="ListParagraph"/>
+        <w:numPr>
+          <w:ilvl w:val="0"/>
+          <w:numId w:val="2"/>
+        </w:numPr>
+      </w:pPr>
+      <w:r>
+        <w:t>Discovered</w:t>
+      </w:r>
+      <w:r>
+        <w:t xml:space="preserve"> and fixed API performance issues </w:t>
+      </w:r>
+      <w:r>
+        <w:t xml:space="preserve">through </w:t>
+      </w:r>
+      <w:r>
+        <w:t>load testing (JMeter</w:t>
+      </w:r>
+      <w:r>
+        <w:t>, Taurus</w:t>
+      </w:r>
+      <w:r>
+        <w:t>).</w:t>
+      </w:r>
+    </w:p>
+    <w:p>
+      <w:pPr>
+        <w:pStyle w:val="ListParagraph"/>
+        <w:numPr>
+          <w:ilvl w:val="0"/>
+          <w:numId w:val="2"/>
+        </w:numPr>
+      </w:pPr>
+      <w:r>
+        <w:t xml:space="preserve">Presented </w:t>
+      </w:r>
+      <w:r>
+        <w:t>in</w:t>
+      </w:r>
+      <w:r>
+        <w:t xml:space="preserve"> engineering meetings (Kafka Connect, React Hooks, Test Framework).</w:t>
+      </w:r>
+    </w:p>
+    <w:p>
+      <w:pPr>
+        <w:pStyle w:val="ListParagraph"/>
+        <w:numPr>
+          <w:ilvl w:val="0"/>
+          <w:numId w:val="2"/>
+        </w:numPr>
+      </w:pPr>
+      <w:r>
+        <w:t>Reduce</w:t>
+      </w:r>
+      <w:r>
+        <w:t>d</w:t>
+      </w:r>
+      <w:r>
+        <w:t xml:space="preserve"> 10-15% bugs before QA starts through </w:t>
+      </w:r>
+      <w:r>
+        <w:t>my meticulous</w:t>
+      </w:r>
+      <w:r>
+        <w:t xml:space="preserve"> code review</w:t>
+      </w:r>
+      <w:r>
+        <w:t>s</w:t>
+      </w:r>
+      <w:r>
+        <w:t xml:space="preserve"> (Awarded).</w:t>
+      </w:r>
+    </w:p>
+    <w:p>
+      <w:pPr>
+        <w:pStyle w:val="ListParagraph"/>
+        <w:numPr>
+          <w:ilvl w:val="0"/>
+          <w:numId w:val="2"/>
+        </w:numPr>
+        <w:sectPr>
+          <w:type w:val="continuous"/>
+          <w:pgSz w:w="12240" w:h="18720"/>
+          <w:pgMar w:top="1440" w:right="1440" w:bottom="1440" w:left="1440" w:header="720" w:footer="720" w:gutter="0"/>
+          <w:cols w:space="720"/>
+          <w:docGrid w:linePitch="360"/>
+        </w:sectPr>
+      </w:pPr>
+      <w:r>
+        <w:t xml:space="preserve">Designed and implemented </w:t>
+      </w:r>
+      <w:r>
+        <w:t xml:space="preserve">an ad </w:t>
+      </w:r>
+      <w:r>
+        <w:t>creative review screen using ReactJS and Redux.</w:t>
       </w:r>
     </w:p>
     <w:tbl>
@@ -406,347 +1065,6 @@
                 <w:rStyle w:val="Strong"/>
               </w:rPr>
             </w:pPr>
-            <w:r>
-              <w:rPr>
-                <w:rStyle w:val="Strong"/>
-              </w:rPr>
-              <w:t>Software Engineer</w:t>
-            </w:r>
-          </w:p>
-        </w:tc>
-        <w:tc>
-          <w:tcPr>
-            <w:tcW w:w="3117" w:type="dxa"/>
-          </w:tcPr>
-          <w:p>
-            <w:pPr>
-              <w:rPr>
-                <w:rStyle w:val="Strong"/>
-              </w:rPr>
-            </w:pPr>
-            <w:r>
-              <w:rPr>
-                <w:rStyle w:val="Strong"/>
-              </w:rPr>
-              <w:t>Rakuten Asia Pte. Ltd.</w:t>
-            </w:r>
-          </w:p>
-        </w:tc>
-        <w:tc>
-          <w:tcPr>
-            <w:tcW w:w="3117" w:type="dxa"/>
-          </w:tcPr>
-          <w:p>
-            <w:pPr>
-              <w:rPr>
-                <w:rStyle w:val="Strong"/>
-              </w:rPr>
-            </w:pPr>
-            <w:r>
-              <w:rPr>
-                <w:rStyle w:val="Strong"/>
-              </w:rPr>
-              <w:t>Aug 2019 – Present</w:t>
-            </w:r>
-          </w:p>
-        </w:tc>
-      </w:tr>
-    </w:tbl>
-    <w:p>
-      <w:pPr>
-        <w:pStyle w:val="ListParagraph"/>
-        <w:numPr>
-          <w:ilvl w:val="0"/>
-          <w:numId w:val="2"/>
-        </w:numPr>
-      </w:pPr>
-      <w:r>
-        <w:t>Designed</w:t>
-      </w:r>
-      <w:r>
-        <w:t xml:space="preserve"> </w:t>
-      </w:r>
-      <w:r>
-        <w:t xml:space="preserve">and presented </w:t>
-      </w:r>
-      <w:r>
-        <w:t xml:space="preserve">the architecture </w:t>
-      </w:r>
-      <w:r>
-        <w:t xml:space="preserve">to achieve eventual consistency </w:t>
-      </w:r>
-      <w:r>
-        <w:t xml:space="preserve">between </w:t>
-      </w:r>
-      <w:r>
-        <w:t xml:space="preserve">the new and legacy </w:t>
-      </w:r>
-      <w:r>
-        <w:t>system</w:t>
-      </w:r>
-      <w:r>
-        <w:t xml:space="preserve">s </w:t>
-      </w:r>
-      <w:r>
-        <w:t>to architecture review team</w:t>
-      </w:r>
-      <w:r>
-        <w:t xml:space="preserve"> (Outbox Pattern</w:t>
-      </w:r>
-      <w:r>
-        <w:t>, Kafka</w:t>
-      </w:r>
-      <w:r>
-        <w:t>)</w:t>
-      </w:r>
-      <w:r>
-        <w:t>.</w:t>
-      </w:r>
-    </w:p>
-    <w:p>
-      <w:pPr>
-        <w:pStyle w:val="ListParagraph"/>
-        <w:numPr>
-          <w:ilvl w:val="0"/>
-          <w:numId w:val="2"/>
-        </w:numPr>
-      </w:pPr>
-      <w:r>
-        <w:t>Implemented 6 feature API endpoint</w:t>
-      </w:r>
-      <w:r>
-        <w:t>s</w:t>
-      </w:r>
-      <w:r>
-        <w:t xml:space="preserve"> using </w:t>
-      </w:r>
-      <w:r>
-        <w:t>outside-in</w:t>
-      </w:r>
-      <w:r>
-        <w:t xml:space="preserve"> TDD </w:t>
-      </w:r>
-      <w:r>
-        <w:t xml:space="preserve">where </w:t>
-      </w:r>
-      <w:r>
-        <w:t xml:space="preserve">PR </w:t>
-      </w:r>
-      <w:r>
-        <w:t xml:space="preserve">was approved </w:t>
-      </w:r>
-      <w:r>
-        <w:t xml:space="preserve">with zero </w:t>
-      </w:r>
-      <w:r>
-        <w:t xml:space="preserve">revisions </w:t>
-      </w:r>
-      <w:r>
-        <w:t>and no bugs</w:t>
-      </w:r>
-      <w:r>
-        <w:t xml:space="preserve"> </w:t>
-      </w:r>
-      <w:r>
-        <w:t xml:space="preserve">reported </w:t>
-      </w:r>
-      <w:r>
-        <w:t>(</w:t>
-      </w:r>
-      <w:r>
-        <w:t xml:space="preserve">Spring Boot, </w:t>
-      </w:r>
-      <w:r>
-        <w:t>Cucumber, JUnit5)</w:t>
-      </w:r>
-      <w:r>
-        <w:t>.</w:t>
-      </w:r>
-    </w:p>
-    <w:p>
-      <w:pPr>
-        <w:pStyle w:val="ListParagraph"/>
-        <w:numPr>
-          <w:ilvl w:val="0"/>
-          <w:numId w:val="2"/>
-        </w:numPr>
-      </w:pPr>
-      <w:r>
-        <w:t>Wrote</w:t>
-      </w:r>
-      <w:r>
-        <w:t xml:space="preserve"> our team’s test framework alone, inspired by </w:t>
-      </w:r>
-      <w:r>
-        <w:t xml:space="preserve">outside-in </w:t>
-      </w:r>
-      <w:r>
-        <w:t>TDD, to address the substandard test code quality which also improved test suite performance by 600%.</w:t>
-      </w:r>
-    </w:p>
-    <w:p>
-      <w:pPr>
-        <w:pStyle w:val="ListParagraph"/>
-        <w:numPr>
-          <w:ilvl w:val="0"/>
-          <w:numId w:val="2"/>
-        </w:numPr>
-      </w:pPr>
-      <w:r>
-        <w:t xml:space="preserve">Setup two microservices with CI/CD pipelines for the team to </w:t>
-      </w:r>
-      <w:r>
-        <w:t xml:space="preserve">kickstart </w:t>
-      </w:r>
-      <w:r>
-        <w:t>parallel development work (Spring Boot, Jenkins).</w:t>
-      </w:r>
-    </w:p>
-    <w:p>
-      <w:pPr>
-        <w:pStyle w:val="ListParagraph"/>
-        <w:numPr>
-          <w:ilvl w:val="0"/>
-          <w:numId w:val="2"/>
-        </w:numPr>
-      </w:pPr>
-      <w:r>
-        <w:t>Determined and fixed API performance issues as reflected in load testing (JMeter).</w:t>
-      </w:r>
-    </w:p>
-    <w:p>
-      <w:pPr>
-        <w:pStyle w:val="ListParagraph"/>
-        <w:numPr>
-          <w:ilvl w:val="0"/>
-          <w:numId w:val="2"/>
-        </w:numPr>
-      </w:pPr>
-      <w:r>
-        <w:t xml:space="preserve">Presented </w:t>
-      </w:r>
-      <w:r>
-        <w:t xml:space="preserve">various topics </w:t>
-      </w:r>
-      <w:r>
-        <w:t>for</w:t>
-      </w:r>
-      <w:r>
-        <w:t xml:space="preserve"> engineering meetings (MongoDB Kafka Connect, React Hooks, </w:t>
-      </w:r>
-      <w:r>
-        <w:t xml:space="preserve">Own </w:t>
-      </w:r>
-      <w:r>
-        <w:t>Test Framework).</w:t>
-      </w:r>
-    </w:p>
-    <w:p>
-      <w:pPr>
-        <w:pStyle w:val="ListParagraph"/>
-        <w:numPr>
-          <w:ilvl w:val="0"/>
-          <w:numId w:val="2"/>
-        </w:numPr>
-      </w:pPr>
-      <w:r>
-        <w:t>Reduce</w:t>
-      </w:r>
-      <w:r>
-        <w:t>d</w:t>
-      </w:r>
-      <w:r>
-        <w:t xml:space="preserve"> 10-15% bugs before QA starts through great code review approach (Awarded).</w:t>
-      </w:r>
-    </w:p>
-    <w:p>
-      <w:pPr>
-        <w:pStyle w:val="ListParagraph"/>
-        <w:numPr>
-          <w:ilvl w:val="0"/>
-          <w:numId w:val="2"/>
-        </w:numPr>
-      </w:pPr>
-      <w:r>
-        <w:t>Designed and implemented creative review screen using ReactJS and Redux.</w:t>
-      </w:r>
-    </w:p>
-    <w:p>
-      <w:pPr>
-        <w:pStyle w:val="ListParagraph"/>
-        <w:numPr>
-          <w:ilvl w:val="0"/>
-          <w:numId w:val="2"/>
-        </w:numPr>
-      </w:pPr>
-      <w:r>
-        <w:t>Onboarded and mentored two engineers who can now work independently.</w:t>
-      </w:r>
-    </w:p>
-    <w:p>
-      <w:pPr>
-        <w:pStyle w:val="ListParagraph"/>
-        <w:numPr>
-          <w:ilvl w:val="0"/>
-          <w:numId w:val="2"/>
-        </w:numPr>
-        <w:sectPr>
-          <w:type w:val="continuous"/>
-          <w:pgSz w:w="12240" w:h="18720"/>
-          <w:pgMar w:top="1440" w:right="1440" w:bottom="1440" w:left="1440" w:header="720" w:footer="720" w:gutter="0"/>
-          <w:cols w:space="720"/>
-          <w:docGrid w:linePitch="360"/>
-        </w:sectPr>
-      </w:pPr>
-      <w:r>
-        <w:t>Led technical grooming discussion</w:t>
-      </w:r>
-      <w:r>
-        <w:t>s</w:t>
-      </w:r>
-      <w:r>
-        <w:t xml:space="preserve"> </w:t>
-      </w:r>
-      <w:r>
-        <w:t xml:space="preserve">to have clearer scope for </w:t>
-      </w:r>
-      <w:r>
-        <w:t xml:space="preserve">effective </w:t>
-      </w:r>
-      <w:r>
-        <w:t>planning.</w:t>
-      </w:r>
-    </w:p>
-    <w:tbl>
-      <w:tblPr>
-        <w:tblStyle w:val="TableGrid"/>
-        <w:tblW w:w="0" w:type="auto"/>
-        <w:tblBorders>
-          <w:top w:val="none" w:sz="0" w:space="0" w:color="auto"/>
-          <w:left w:val="none" w:sz="0" w:space="0" w:color="auto"/>
-          <w:bottom w:val="none" w:sz="0" w:space="0" w:color="auto"/>
-          <w:right w:val="none" w:sz="0" w:space="0" w:color="auto"/>
-          <w:insideH w:val="none" w:sz="0" w:space="0" w:color="auto"/>
-          <w:insideV w:val="none" w:sz="0" w:space="0" w:color="auto"/>
-        </w:tblBorders>
-        <w:tblLook w:val="04A0" w:firstRow="1" w:lastRow="0" w:firstColumn="1" w:lastColumn="0" w:noHBand="0" w:noVBand="1"/>
-      </w:tblPr>
-      <w:tblGrid>
-        <w:gridCol w:w="3116"/>
-        <w:gridCol w:w="3117"/>
-        <w:gridCol w:w="3117"/>
-      </w:tblGrid>
-      <w:tr>
-        <w:tc>
-          <w:tcPr>
-            <w:tcW w:w="3116" w:type="dxa"/>
-          </w:tcPr>
-          <w:p>
-            <w:pPr>
-              <w:rPr>
-                <w:rStyle w:val="Strong"/>
-              </w:rPr>
-            </w:pPr>
           </w:p>
         </w:tc>
         <w:tc>
@@ -831,7 +1149,7 @@
               <w:rPr>
                 <w:rStyle w:val="Strong"/>
               </w:rPr>
-              <w:t>June 2019</w:t>
+              <w:t>Jun 2019</w:t>
             </w:r>
           </w:p>
         </w:tc>
@@ -872,8 +1190,13 @@
       <w:r>
         <w:t>(</w:t>
       </w:r>
-      <w:r>
-        <w:t>NiFi, Kafka,</w:t>
+      <w:proofErr w:type="spellStart"/>
+      <w:r>
+        <w:t>NiFi</w:t>
+      </w:r>
+      <w:proofErr w:type="spellEnd"/>
+      <w:r>
+        <w:t>, Kafka,</w:t>
       </w:r>
       <w:r>
         <w:t xml:space="preserve"> </w:t>
@@ -918,7 +1241,21 @@
         <w:t xml:space="preserve">Managed servers by </w:t>
       </w:r>
       <w:r>
-        <w:t xml:space="preserve">deploying and setting up multiple infrastructures such as NiFi, Kafka, Zookeeper clusters, SFTP, MySQL servers and containerized web </w:t>
+        <w:t xml:space="preserve">deploying and setting up multiple infrastructures such as </w:t>
+      </w:r>
+      <w:proofErr w:type="spellStart"/>
+      <w:r>
+        <w:t>NiFi</w:t>
+      </w:r>
+      <w:proofErr w:type="spellEnd"/>
+      <w:r>
+        <w:t>, Kafka, Zookeeper clusters, SFTP, MySQL servers</w:t>
+      </w:r>
+      <w:r>
+        <w:t>,</w:t>
+      </w:r>
+      <w:r>
+        <w:t xml:space="preserve"> and containerized web </w:t>
       </w:r>
       <w:r>
         <w:t>application.</w:t>
@@ -1016,31 +1353,39 @@
         </w:numPr>
       </w:pPr>
       <w:r>
-        <w:t xml:space="preserve">Completed </w:t>
-      </w:r>
-      <w:r>
-        <w:t>c</w:t>
-      </w:r>
-      <w:r>
-        <w:t xml:space="preserve">ode </w:t>
-      </w:r>
-      <w:r>
-        <w:t>c</w:t>
-      </w:r>
-      <w:r>
-        <w:t xml:space="preserve">amp which includes </w:t>
-      </w:r>
-      <w:r>
-        <w:t>Java</w:t>
-      </w:r>
-      <w:r>
-        <w:t>, Maven, Hibernate, Spring</w:t>
+        <w:t>Developed</w:t>
+      </w:r>
+      <w:r>
+        <w:t xml:space="preserve"> an automated </w:t>
+      </w:r>
+      <w:proofErr w:type="spellStart"/>
+      <w:r>
+        <w:t>NiFi</w:t>
+      </w:r>
+      <w:proofErr w:type="spellEnd"/>
+      <w:r>
+        <w:t xml:space="preserve"> test</w:t>
+      </w:r>
+      <w:r>
+        <w:t>er</w:t>
+      </w:r>
+      <w:r>
+        <w:t xml:space="preserve"> application</w:t>
       </w:r>
       <w:r>
         <w:t xml:space="preserve"> </w:t>
       </w:r>
       <w:r>
-        <w:t>and AngularJS.</w:t>
+        <w:t>that</w:t>
+      </w:r>
+      <w:r>
+        <w:t xml:space="preserve"> </w:t>
+      </w:r>
+      <w:r>
+        <w:t>sped up QA testing</w:t>
+      </w:r>
+      <w:r>
+        <w:t>.</w:t>
       </w:r>
     </w:p>
     <w:p>
@@ -1052,139 +1397,38 @@
         </w:numPr>
       </w:pPr>
       <w:r>
-        <w:t xml:space="preserve">Conducted technical </w:t>
-      </w:r>
-      <w:r>
-        <w:t>workshop</w:t>
-      </w:r>
-      <w:r>
-        <w:t xml:space="preserve"> on Apache NiFi to the client with an audience of 20.</w:t>
+        <w:t>Developed</w:t>
+      </w:r>
+      <w:r>
+        <w:t xml:space="preserve"> </w:t>
+      </w:r>
+      <w:r>
+        <w:t xml:space="preserve">data forecasting with </w:t>
+      </w:r>
+      <w:r>
+        <w:t xml:space="preserve">a </w:t>
+      </w:r>
+      <w:r>
+        <w:t xml:space="preserve">basic ticketing </w:t>
+      </w:r>
+      <w:r>
+        <w:t>application</w:t>
+      </w:r>
+      <w:r>
+        <w:t>. (</w:t>
+      </w:r>
+      <w:r>
+        <w:t>Angular 6, Spring</w:t>
+      </w:r>
+      <w:r>
+        <w:t>)</w:t>
       </w:r>
     </w:p>
     <w:p>
       <w:pPr>
         <w:pStyle w:val="ListParagraph"/>
-        <w:numPr>
-          <w:ilvl w:val="0"/>
-          <w:numId w:val="2"/>
-        </w:numPr>
-      </w:pPr>
-      <w:r>
-        <w:t>Developed</w:t>
-      </w:r>
-      <w:r>
-        <w:t xml:space="preserve"> an automated NiFi test</w:t>
-      </w:r>
-      <w:r>
-        <w:t>er</w:t>
-      </w:r>
-      <w:r>
-        <w:t xml:space="preserve"> application</w:t>
-      </w:r>
-      <w:r>
-        <w:t xml:space="preserve"> </w:t>
-      </w:r>
-      <w:r>
-        <w:t xml:space="preserve">which </w:t>
-      </w:r>
-      <w:r>
-        <w:t xml:space="preserve">sped up QA testing </w:t>
-      </w:r>
-      <w:r>
-        <w:t xml:space="preserve">(Spring Boot, </w:t>
-      </w:r>
-      <w:r>
-        <w:t xml:space="preserve">CSV, </w:t>
-      </w:r>
-      <w:r>
-        <w:t>xUnit</w:t>
-      </w:r>
-      <w:r>
-        <w:t xml:space="preserve"> framework</w:t>
-      </w:r>
-      <w:r>
-        <w:t>)</w:t>
-      </w:r>
-      <w:r>
-        <w:t>.</w:t>
-      </w:r>
-    </w:p>
-    <w:p>
-      <w:pPr>
-        <w:pStyle w:val="ListParagraph"/>
-        <w:numPr>
-          <w:ilvl w:val="0"/>
-          <w:numId w:val="2"/>
-        </w:numPr>
-      </w:pPr>
-      <w:r>
-        <w:t>Developed</w:t>
-      </w:r>
-      <w:r>
-        <w:t xml:space="preserve"> a</w:t>
-      </w:r>
-      <w:r>
-        <w:t>n</w:t>
-      </w:r>
-      <w:r>
-        <w:t xml:space="preserve"> </w:t>
-      </w:r>
-      <w:r>
-        <w:t xml:space="preserve">infrastructure </w:t>
-      </w:r>
-      <w:r>
-        <w:t xml:space="preserve">code </w:t>
-      </w:r>
-      <w:r>
-        <w:t xml:space="preserve">for elasticsearch using domain events, </w:t>
-      </w:r>
-      <w:r>
-        <w:t>thereby decoupling technical code from business logic and reducing code duplications.</w:t>
-      </w:r>
-    </w:p>
-    <w:p>
-      <w:pPr>
-        <w:pStyle w:val="ListParagraph"/>
-        <w:numPr>
-          <w:ilvl w:val="0"/>
-          <w:numId w:val="2"/>
-        </w:numPr>
-      </w:pPr>
-      <w:r>
-        <w:t xml:space="preserve">Developed </w:t>
-      </w:r>
-      <w:r>
-        <w:t xml:space="preserve">for </w:t>
-      </w:r>
-      <w:r>
-        <w:t>data forecasting with basic ticketing project</w:t>
-      </w:r>
-      <w:r>
-        <w:t>. (</w:t>
-      </w:r>
-      <w:r>
-        <w:t>Angular 6, Spring</w:t>
-      </w:r>
-      <w:r>
-        <w:t>)</w:t>
-      </w:r>
-    </w:p>
-    <w:p>
-      <w:pPr>
-        <w:pStyle w:val="ListParagraph"/>
-        <w:numPr>
-          <w:ilvl w:val="0"/>
-          <w:numId w:val="2"/>
-        </w:numPr>
-      </w:pPr>
-      <w:r>
-        <w:t>Mentored a new teammate</w:t>
-      </w:r>
-      <w:r>
-        <w:t xml:space="preserve"> to get him up and ready for the team.</w:t>
-      </w:r>
-    </w:p>
-    <w:p/>
+      </w:pPr>
+    </w:p>
     <w:tbl>
       <w:tblPr>
         <w:tblStyle w:val="TableGrid"/>
@@ -1234,11 +1478,19 @@
                 <w:rStyle w:val="Strong"/>
               </w:rPr>
             </w:pPr>
-            <w:r>
-              <w:rPr>
-                <w:rStyle w:val="Strong"/>
-              </w:rPr>
-              <w:t>Nelsoft Systems, Inc.</w:t>
+            <w:proofErr w:type="spellStart"/>
+            <w:r>
+              <w:rPr>
+                <w:rStyle w:val="Strong"/>
+              </w:rPr>
+              <w:t>Nelsoft</w:t>
+            </w:r>
+            <w:proofErr w:type="spellEnd"/>
+            <w:r>
+              <w:rPr>
+                <w:rStyle w:val="Strong"/>
+              </w:rPr>
+              <w:t xml:space="preserve"> Systems, Inc.</w:t>
             </w:r>
           </w:p>
         </w:tc>
@@ -1256,7 +1508,7 @@
               <w:rPr>
                 <w:rStyle w:val="Strong"/>
               </w:rPr>
-              <w:t>Sept 2016 – April 2017</w:t>
+              <w:t>Sep 2016 – Apr 2017</w:t>
             </w:r>
           </w:p>
         </w:tc>
@@ -1271,22 +1523,22 @@
         </w:numPr>
       </w:pPr>
       <w:r>
-        <w:t xml:space="preserve">Rewrote </w:t>
-      </w:r>
-      <w:r>
-        <w:t xml:space="preserve">proprietary </w:t>
-      </w:r>
-      <w:r>
-        <w:t xml:space="preserve">database synchronization system using </w:t>
-      </w:r>
-      <w:r>
-        <w:t xml:space="preserve">TDD, resulting to </w:t>
-      </w:r>
-      <w:r>
-        <w:t>at least 200% faster synchronization rate and no major bugs</w:t>
-      </w:r>
-      <w:r>
-        <w:t xml:space="preserve"> (PHP, C#).</w:t>
+        <w:t xml:space="preserve">Redesigned and rewrote the database </w:t>
+      </w:r>
+      <w:r>
+        <w:t>sync</w:t>
+      </w:r>
+      <w:r>
+        <w:t xml:space="preserve"> application, improving the </w:t>
+      </w:r>
+      <w:r>
+        <w:t>transfer</w:t>
+      </w:r>
+      <w:r>
+        <w:t xml:space="preserve"> rate by at least 200% (File Server, </w:t>
+      </w:r>
+      <w:r>
+        <w:t>Reader, Compressor, Decompressor, Writer, TDD)</w:t>
       </w:r>
     </w:p>
     <w:p>
@@ -1328,7 +1580,13 @@
               <w:rPr>
                 <w:rStyle w:val="Strong"/>
               </w:rPr>
-              <w:t>Software Engineer I</w:t>
+              <w:t>Software Engineer</w:t>
+            </w:r>
+            <w:r>
+              <w:rPr>
+                <w:rStyle w:val="Strong"/>
+              </w:rPr>
+              <w:t xml:space="preserve"> I</w:t>
             </w:r>
           </w:p>
         </w:tc>
@@ -1342,11 +1600,19 @@
                 <w:rStyle w:val="Strong"/>
               </w:rPr>
             </w:pPr>
-            <w:r>
-              <w:rPr>
-                <w:rStyle w:val="Strong"/>
-              </w:rPr>
-              <w:t>Nelsoft Systems, Inc.</w:t>
+            <w:proofErr w:type="spellStart"/>
+            <w:r>
+              <w:rPr>
+                <w:rStyle w:val="Strong"/>
+              </w:rPr>
+              <w:t>Nelsoft</w:t>
+            </w:r>
+            <w:proofErr w:type="spellEnd"/>
+            <w:r>
+              <w:rPr>
+                <w:rStyle w:val="Strong"/>
+              </w:rPr>
+              <w:t xml:space="preserve"> Systems, Inc.</w:t>
             </w:r>
           </w:p>
         </w:tc>
@@ -1436,7 +1702,13 @@
         <w:t>3</w:t>
       </w:r>
       <w:r>
-        <w:t xml:space="preserve"> developers and 1 designer for inventory system</w:t>
+        <w:t xml:space="preserve"> developers and 1 designer for </w:t>
+      </w:r>
+      <w:r>
+        <w:t xml:space="preserve">an </w:t>
+      </w:r>
+      <w:r>
+        <w:t>inventory system</w:t>
       </w:r>
       <w:r>
         <w:t xml:space="preserve"> </w:t>
@@ -1559,7 +1831,19 @@
               <w:rPr>
                 <w:rStyle w:val="Strong"/>
               </w:rPr>
-              <w:t>Feb 2015</w:t>
+              <w:t>Dec</w:t>
+            </w:r>
+            <w:r>
+              <w:rPr>
+                <w:rStyle w:val="Strong"/>
+              </w:rPr>
+              <w:t xml:space="preserve"> 201</w:t>
+            </w:r>
+            <w:r>
+              <w:rPr>
+                <w:rStyle w:val="Strong"/>
+              </w:rPr>
+              <w:t>4</w:t>
             </w:r>
           </w:p>
         </w:tc>
@@ -1619,7 +1903,7 @@
 </file>
 
 <file path=word/endnotes.xml><?xml version="1.0" encoding="utf-8"?>
-<w:endnotes xmlns:wpc="http://schemas.microsoft.com/office/word/2010/wordprocessingCanvas" xmlns:cx="http://schemas.microsoft.com/office/drawing/2014/chartex" xmlns:cx1="http://schemas.microsoft.com/office/drawing/2015/9/8/chartex" xmlns:cx2="http://schemas.microsoft.com/office/drawing/2015/10/21/chartex" xmlns:cx3="http://schemas.microsoft.com/office/drawing/2016/5/9/chartex" xmlns:cx4="http://schemas.microsoft.com/office/drawing/2016/5/10/chartex" xmlns:cx5="http://schemas.microsoft.com/office/drawing/2016/5/11/chartex" xmlns:cx6="http://schemas.microsoft.com/office/drawing/2016/5/12/chartex" xmlns:cx7="http://schemas.microsoft.com/office/drawing/2016/5/13/chartex" xmlns:cx8="http://schemas.microsoft.com/office/drawing/2016/5/14/chartex" xmlns:mc="http://schemas.openxmlformats.org/markup-compatibility/2006" xmlns:aink="http://schemas.microsoft.com/office/drawing/2016/ink" xmlns:am3d="http://schemas.microsoft.com/office/drawing/2017/model3d" xmlns:o="urn:schemas-microsoft-com:office:office" xmlns:r="http://schemas.openxmlformats.org/officeDocument/2006/relationships" xmlns:m="http://schemas.openxmlformats.org/officeDocument/2006/math" xmlns:v="urn:schemas-microsoft-com:vml" xmlns:wp14="http://schemas.microsoft.com/office/word/2010/wordprocessingDrawing" xmlns:wp="http://schemas.openxmlformats.org/drawingml/2006/wordprocessingDrawing" xmlns:w10="urn:schemas-microsoft-com:office:word" xmlns:w="http://schemas.openxmlformats.org/wordprocessingml/2006/main" xmlns:w14="http://schemas.microsoft.com/office/word/2010/wordml" xmlns:w15="http://schemas.microsoft.com/office/word/2012/wordml" xmlns:w16cex="http://schemas.microsoft.com/office/word/2018/wordml/cex" xmlns:w16cid="http://schemas.microsoft.com/office/word/2016/wordml/cid" xmlns:w16="http://schemas.microsoft.com/office/word/2018/wordml" xmlns:w16se="http://schemas.microsoft.com/office/word/2015/wordml/symex" xmlns:wpg="http://schemas.microsoft.com/office/word/2010/wordprocessingGroup" xmlns:wpi="http://schemas.microsoft.com/office/word/2010/wordprocessingInk" xmlns:wne="http://schemas.microsoft.com/office/word/2006/wordml" xmlns:wps="http://schemas.microsoft.com/office/word/2010/wordprocessingShape" mc:Ignorable="w14 w15 w16se w16cid w16 w16cex wp14">
+<w:endnotes xmlns:wpc="http://schemas.microsoft.com/office/word/2010/wordprocessingCanvas" xmlns:cx="http://schemas.microsoft.com/office/drawing/2014/chartex" xmlns:cx1="http://schemas.microsoft.com/office/drawing/2015/9/8/chartex" xmlns:cx2="http://schemas.microsoft.com/office/drawing/2015/10/21/chartex" xmlns:cx3="http://schemas.microsoft.com/office/drawing/2016/5/9/chartex" xmlns:cx4="http://schemas.microsoft.com/office/drawing/2016/5/10/chartex" xmlns:cx5="http://schemas.microsoft.com/office/drawing/2016/5/11/chartex" xmlns:cx6="http://schemas.microsoft.com/office/drawing/2016/5/12/chartex" xmlns:cx7="http://schemas.microsoft.com/office/drawing/2016/5/13/chartex" xmlns:cx8="http://schemas.microsoft.com/office/drawing/2016/5/14/chartex" xmlns:mc="http://schemas.openxmlformats.org/markup-compatibility/2006" xmlns:aink="http://schemas.microsoft.com/office/drawing/2016/ink" xmlns:am3d="http://schemas.microsoft.com/office/drawing/2017/model3d" xmlns:o="urn:schemas-microsoft-com:office:office" xmlns:r="http://schemas.openxmlformats.org/officeDocument/2006/relationships" xmlns:m="http://schemas.openxmlformats.org/officeDocument/2006/math" xmlns:v="urn:schemas-microsoft-com:vml" xmlns:wp14="http://schemas.microsoft.com/office/word/2010/wordprocessingDrawing" xmlns:wp="http://schemas.openxmlformats.org/drawingml/2006/wordprocessingDrawing" xmlns:w10="urn:schemas-microsoft-com:office:word" xmlns:w="http://schemas.openxmlformats.org/wordprocessingml/2006/main" xmlns:w14="http://schemas.microsoft.com/office/word/2010/wordml" xmlns:w15="http://schemas.microsoft.com/office/word/2012/wordml" xmlns:w16cex="http://schemas.microsoft.com/office/word/2018/wordml/cex" xmlns:w16cid="http://schemas.microsoft.com/office/word/2016/wordml/cid" xmlns:w16="http://schemas.microsoft.com/office/word/2018/wordml" xmlns:w16sdtdh="http://schemas.microsoft.com/office/word/2020/wordml/sdtdatahash" xmlns:w16se="http://schemas.microsoft.com/office/word/2015/wordml/symex" xmlns:wpg="http://schemas.microsoft.com/office/word/2010/wordprocessingGroup" xmlns:wpi="http://schemas.microsoft.com/office/word/2010/wordprocessingInk" xmlns:wne="http://schemas.microsoft.com/office/word/2006/wordml" xmlns:wps="http://schemas.microsoft.com/office/word/2010/wordprocessingShape" mc:Ignorable="w14 w15 w16se w16cid w16 w16cex w16sdtdh wp14">
   <w:endnote w:type="separator" w:id="-1">
     <w:p>
       <w:r>
@@ -1638,7 +1922,7 @@
 </file>
 
 <file path=word/footnotes.xml><?xml version="1.0" encoding="utf-8"?>
-<w:footnotes xmlns:wpc="http://schemas.microsoft.com/office/word/2010/wordprocessingCanvas" xmlns:cx="http://schemas.microsoft.com/office/drawing/2014/chartex" xmlns:cx1="http://schemas.microsoft.com/office/drawing/2015/9/8/chartex" xmlns:cx2="http://schemas.microsoft.com/office/drawing/2015/10/21/chartex" xmlns:cx3="http://schemas.microsoft.com/office/drawing/2016/5/9/chartex" xmlns:cx4="http://schemas.microsoft.com/office/drawing/2016/5/10/chartex" xmlns:cx5="http://schemas.microsoft.com/office/drawing/2016/5/11/chartex" xmlns:cx6="http://schemas.microsoft.com/office/drawing/2016/5/12/chartex" xmlns:cx7="http://schemas.microsoft.com/office/drawing/2016/5/13/chartex" xmlns:cx8="http://schemas.microsoft.com/office/drawing/2016/5/14/chartex" xmlns:mc="http://schemas.openxmlformats.org/markup-compatibility/2006" xmlns:aink="http://schemas.microsoft.com/office/drawing/2016/ink" xmlns:am3d="http://schemas.microsoft.com/office/drawing/2017/model3d" xmlns:o="urn:schemas-microsoft-com:office:office" xmlns:r="http://schemas.openxmlformats.org/officeDocument/2006/relationships" xmlns:m="http://schemas.openxmlformats.org/officeDocument/2006/math" xmlns:v="urn:schemas-microsoft-com:vml" xmlns:wp14="http://schemas.microsoft.com/office/word/2010/wordprocessingDrawing" xmlns:wp="http://schemas.openxmlformats.org/drawingml/2006/wordprocessingDrawing" xmlns:w10="urn:schemas-microsoft-com:office:word" xmlns:w="http://schemas.openxmlformats.org/wordprocessingml/2006/main" xmlns:w14="http://schemas.microsoft.com/office/word/2010/wordml" xmlns:w15="http://schemas.microsoft.com/office/word/2012/wordml" xmlns:w16cex="http://schemas.microsoft.com/office/word/2018/wordml/cex" xmlns:w16cid="http://schemas.microsoft.com/office/word/2016/wordml/cid" xmlns:w16="http://schemas.microsoft.com/office/word/2018/wordml" xmlns:w16se="http://schemas.microsoft.com/office/word/2015/wordml/symex" xmlns:wpg="http://schemas.microsoft.com/office/word/2010/wordprocessingGroup" xmlns:wpi="http://schemas.microsoft.com/office/word/2010/wordprocessingInk" xmlns:wne="http://schemas.microsoft.com/office/word/2006/wordml" xmlns:wps="http://schemas.microsoft.com/office/word/2010/wordprocessingShape" mc:Ignorable="w14 w15 w16se w16cid w16 w16cex wp14">
+<w:footnotes xmlns:wpc="http://schemas.microsoft.com/office/word/2010/wordprocessingCanvas" xmlns:cx="http://schemas.microsoft.com/office/drawing/2014/chartex" xmlns:cx1="http://schemas.microsoft.com/office/drawing/2015/9/8/chartex" xmlns:cx2="http://schemas.microsoft.com/office/drawing/2015/10/21/chartex" xmlns:cx3="http://schemas.microsoft.com/office/drawing/2016/5/9/chartex" xmlns:cx4="http://schemas.microsoft.com/office/drawing/2016/5/10/chartex" xmlns:cx5="http://schemas.microsoft.com/office/drawing/2016/5/11/chartex" xmlns:cx6="http://schemas.microsoft.com/office/drawing/2016/5/12/chartex" xmlns:cx7="http://schemas.microsoft.com/office/drawing/2016/5/13/chartex" xmlns:cx8="http://schemas.microsoft.com/office/drawing/2016/5/14/chartex" xmlns:mc="http://schemas.openxmlformats.org/markup-compatibility/2006" xmlns:aink="http://schemas.microsoft.com/office/drawing/2016/ink" xmlns:am3d="http://schemas.microsoft.com/office/drawing/2017/model3d" xmlns:o="urn:schemas-microsoft-com:office:office" xmlns:r="http://schemas.openxmlformats.org/officeDocument/2006/relationships" xmlns:m="http://schemas.openxmlformats.org/officeDocument/2006/math" xmlns:v="urn:schemas-microsoft-com:vml" xmlns:wp14="http://schemas.microsoft.com/office/word/2010/wordprocessingDrawing" xmlns:wp="http://schemas.openxmlformats.org/drawingml/2006/wordprocessingDrawing" xmlns:w10="urn:schemas-microsoft-com:office:word" xmlns:w="http://schemas.openxmlformats.org/wordprocessingml/2006/main" xmlns:w14="http://schemas.microsoft.com/office/word/2010/wordml" xmlns:w15="http://schemas.microsoft.com/office/word/2012/wordml" xmlns:w16cex="http://schemas.microsoft.com/office/word/2018/wordml/cex" xmlns:w16cid="http://schemas.microsoft.com/office/word/2016/wordml/cid" xmlns:w16="http://schemas.microsoft.com/office/word/2018/wordml" xmlns:w16sdtdh="http://schemas.microsoft.com/office/word/2020/wordml/sdtdatahash" xmlns:w16se="http://schemas.microsoft.com/office/word/2015/wordml/symex" xmlns:wpg="http://schemas.microsoft.com/office/word/2010/wordprocessingGroup" xmlns:wpi="http://schemas.microsoft.com/office/word/2010/wordprocessingInk" xmlns:wne="http://schemas.microsoft.com/office/word/2006/wordml" xmlns:wps="http://schemas.microsoft.com/office/word/2010/wordprocessingShape" mc:Ignorable="w14 w15 w16se w16cid w16 w16cex w16sdtdh wp14">
   <w:footnote w:type="separator" w:id="-1">
     <w:p>
       <w:r>
@@ -1657,7 +1941,7 @@
 </file>
 
 <file path=word/numbering.xml><?xml version="1.0" encoding="utf-8"?>
-<w:numbering xmlns:wpc="http://schemas.microsoft.com/office/word/2010/wordprocessingCanvas" xmlns:cx="http://schemas.microsoft.com/office/drawing/2014/chartex" xmlns:cx1="http://schemas.microsoft.com/office/drawing/2015/9/8/chartex" xmlns:cx2="http://schemas.microsoft.com/office/drawing/2015/10/21/chartex" xmlns:cx3="http://schemas.microsoft.com/office/drawing/2016/5/9/chartex" xmlns:cx4="http://schemas.microsoft.com/office/drawing/2016/5/10/chartex" xmlns:cx5="http://schemas.microsoft.com/office/drawing/2016/5/11/chartex" xmlns:cx6="http://schemas.microsoft.com/office/drawing/2016/5/12/chartex" xmlns:cx7="http://schemas.microsoft.com/office/drawing/2016/5/13/chartex" xmlns:cx8="http://schemas.microsoft.com/office/drawing/2016/5/14/chartex" xmlns:mc="http://schemas.openxmlformats.org/markup-compatibility/2006" xmlns:aink="http://schemas.microsoft.com/office/drawing/2016/ink" xmlns:am3d="http://schemas.microsoft.com/office/drawing/2017/model3d" xmlns:o="urn:schemas-microsoft-com:office:office" xmlns:r="http://schemas.openxmlformats.org/officeDocument/2006/relationships" xmlns:m="http://schemas.openxmlformats.org/officeDocument/2006/math" xmlns:v="urn:schemas-microsoft-com:vml" xmlns:wp14="http://schemas.microsoft.com/office/word/2010/wordprocessingDrawing" xmlns:wp="http://schemas.openxmlformats.org/drawingml/2006/wordprocessingDrawing" xmlns:w10="urn:schemas-microsoft-com:office:word" xmlns:w="http://schemas.openxmlformats.org/wordprocessingml/2006/main" xmlns:w14="http://schemas.microsoft.com/office/word/2010/wordml" xmlns:w15="http://schemas.microsoft.com/office/word/2012/wordml" xmlns:w16cex="http://schemas.microsoft.com/office/word/2018/wordml/cex" xmlns:w16cid="http://schemas.microsoft.com/office/word/2016/wordml/cid" xmlns:w16="http://schemas.microsoft.com/office/word/2018/wordml" xmlns:w16se="http://schemas.microsoft.com/office/word/2015/wordml/symex" xmlns:wpg="http://schemas.microsoft.com/office/word/2010/wordprocessingGroup" xmlns:wpi="http://schemas.microsoft.com/office/word/2010/wordprocessingInk" xmlns:wne="http://schemas.microsoft.com/office/word/2006/wordml" xmlns:wps="http://schemas.microsoft.com/office/word/2010/wordprocessingShape" mc:Ignorable="w14 w15 w16se w16cid w16 w16cex wp14">
+<w:numbering xmlns:wpc="http://schemas.microsoft.com/office/word/2010/wordprocessingCanvas" xmlns:cx="http://schemas.microsoft.com/office/drawing/2014/chartex" xmlns:cx1="http://schemas.microsoft.com/office/drawing/2015/9/8/chartex" xmlns:cx2="http://schemas.microsoft.com/office/drawing/2015/10/21/chartex" xmlns:cx3="http://schemas.microsoft.com/office/drawing/2016/5/9/chartex" xmlns:cx4="http://schemas.microsoft.com/office/drawing/2016/5/10/chartex" xmlns:cx5="http://schemas.microsoft.com/office/drawing/2016/5/11/chartex" xmlns:cx6="http://schemas.microsoft.com/office/drawing/2016/5/12/chartex" xmlns:cx7="http://schemas.microsoft.com/office/drawing/2016/5/13/chartex" xmlns:cx8="http://schemas.microsoft.com/office/drawing/2016/5/14/chartex" xmlns:mc="http://schemas.openxmlformats.org/markup-compatibility/2006" xmlns:aink="http://schemas.microsoft.com/office/drawing/2016/ink" xmlns:am3d="http://schemas.microsoft.com/office/drawing/2017/model3d" xmlns:o="urn:schemas-microsoft-com:office:office" xmlns:r="http://schemas.openxmlformats.org/officeDocument/2006/relationships" xmlns:m="http://schemas.openxmlformats.org/officeDocument/2006/math" xmlns:v="urn:schemas-microsoft-com:vml" xmlns:wp14="http://schemas.microsoft.com/office/word/2010/wordprocessingDrawing" xmlns:wp="http://schemas.openxmlformats.org/drawingml/2006/wordprocessingDrawing" xmlns:w10="urn:schemas-microsoft-com:office:word" xmlns:w="http://schemas.openxmlformats.org/wordprocessingml/2006/main" xmlns:w14="http://schemas.microsoft.com/office/word/2010/wordml" xmlns:w15="http://schemas.microsoft.com/office/word/2012/wordml" xmlns:w16cex="http://schemas.microsoft.com/office/word/2018/wordml/cex" xmlns:w16cid="http://schemas.microsoft.com/office/word/2016/wordml/cid" xmlns:w16="http://schemas.microsoft.com/office/word/2018/wordml" xmlns:w16sdtdh="http://schemas.microsoft.com/office/word/2020/wordml/sdtdatahash" xmlns:w16se="http://schemas.microsoft.com/office/word/2015/wordml/symex" xmlns:wpg="http://schemas.microsoft.com/office/word/2010/wordprocessingGroup" xmlns:wpi="http://schemas.microsoft.com/office/word/2010/wordprocessingInk" xmlns:wne="http://schemas.microsoft.com/office/word/2006/wordml" xmlns:wps="http://schemas.microsoft.com/office/word/2010/wordprocessingShape" mc:Ignorable="w14 w15 w16se w16cid w16 w16cex w16sdtdh wp14">
   <w:abstractNum w:abstractNumId="0" w15:restartNumberingAfterBreak="0">
     <w:nsid w:val="07981212"/>
     <w:multiLevelType w:val="hybridMultilevel"/>
@@ -2010,7 +2294,7 @@
 </file>
 
 <file path=word/styles.xml><?xml version="1.0" encoding="utf-8"?>
-<w:styles xmlns:mc="http://schemas.openxmlformats.org/markup-compatibility/2006" xmlns:r="http://schemas.openxmlformats.org/officeDocument/2006/relationships" xmlns:w="http://schemas.openxmlformats.org/wordprocessingml/2006/main" xmlns:w14="http://schemas.microsoft.com/office/word/2010/wordml" xmlns:w15="http://schemas.microsoft.com/office/word/2012/wordml" xmlns:w16cex="http://schemas.microsoft.com/office/word/2018/wordml/cex" xmlns:w16cid="http://schemas.microsoft.com/office/word/2016/wordml/cid" xmlns:w16="http://schemas.microsoft.com/office/word/2018/wordml" xmlns:w16se="http://schemas.microsoft.com/office/word/2015/wordml/symex" mc:Ignorable="w14 w15 w16se w16cid w16 w16cex">
+<w:styles xmlns:mc="http://schemas.openxmlformats.org/markup-compatibility/2006" xmlns:r="http://schemas.openxmlformats.org/officeDocument/2006/relationships" xmlns:w="http://schemas.openxmlformats.org/wordprocessingml/2006/main" xmlns:w14="http://schemas.microsoft.com/office/word/2010/wordml" xmlns:w15="http://schemas.microsoft.com/office/word/2012/wordml" xmlns:w16cex="http://schemas.microsoft.com/office/word/2018/wordml/cex" xmlns:w16cid="http://schemas.microsoft.com/office/word/2016/wordml/cid" xmlns:w16="http://schemas.microsoft.com/office/word/2018/wordml" xmlns:w16sdtdh="http://schemas.microsoft.com/office/word/2020/wordml/sdtdatahash" xmlns:w16se="http://schemas.microsoft.com/office/word/2015/wordml/symex" mc:Ignorable="w14 w15 w16se w16cid w16 w16cex w16sdtdh">
   <w:docDefaults>
     <w:rPrDefault>
       <w:rPr>

</xml_diff>